<commit_message>
Catan_Class_0.2docx modify the point class's define. add a heaxgon index
</commit_message>
<xml_diff>
--- a/Catan_Class_0.2.docx
+++ b/Catan_Class_0.2.docx
@@ -1159,6 +1159,21 @@
       <w:r>
         <w:rPr>
           <w:rFonts w:hint="eastAsia"/>
+          <w:lang w:val="en-GB"/>
+        </w:rPr>
+        <w:t>，</w:t>
+      </w:r>
+      <w:r>
+        <w:rPr>
+          <w:rFonts w:hint="eastAsia"/>
+          <w:color w:val="FF0000"/>
+          <w:lang w:val="en-GB"/>
+        </w:rPr>
+        <w:t>六边形下标</w:t>
+      </w:r>
+      <w:r>
+        <w:rPr>
+          <w:rFonts w:hint="eastAsia"/>
         </w:rPr>
         <w:t>]</w:t>
       </w:r>
@@ -1232,7 +1247,6 @@
       <w:pPr>
         <w:ind w:firstLineChars="300" w:firstLine="630"/>
         <w:rPr>
-          <w:rFonts w:hint="eastAsia"/>
           <w:lang w:val="en-GB"/>
         </w:rPr>
       </w:pPr>

</xml_diff>